<commit_message>
Added link to resume repository in the resume itself.
</commit_message>
<xml_diff>
--- a/resume-ash-eunoia-tech.docx
+++ b/resume-ash-eunoia-tech.docx
@@ -33,53 +33,12 @@
       </w:pPr>
       <w:r>
         <w:rPr>
-          <w:rFonts w:ascii="Gentium Basic" w:hAnsi="Gentium Basic"/>
           <w:b/>
           <w:bCs/>
           <w:sz w:val="36"/>
           <w:szCs w:val="36"/>
         </w:rPr>
-        <w:t xml:space="preserve">Programmer  </w:t>
-      </w:r>
-      <w:r>
-        <w:rPr>
-          <w:rFonts w:ascii="Gentium Basic" w:hAnsi="Gentium Basic"/>
-          <w:b/>
-          <w:bCs/>
-          <w:sz w:val="36"/>
-          <w:szCs w:val="36"/>
-        </w:rPr>
-        <w:t>|</w:t>
-      </w:r>
-      <w:r>
-        <w:rPr>
-          <w:rFonts w:ascii="Gentium Basic" w:hAnsi="Gentium Basic"/>
-          <w:b/>
-          <w:bCs/>
-          <w:sz w:val="36"/>
-          <w:szCs w:val="36"/>
-        </w:rPr>
-        <w:t xml:space="preserve">  Database administrator  </w:t>
-      </w:r>
-      <w:r>
-        <w:rPr>
-          <w:rFonts w:ascii="Gentium Basic" w:hAnsi="Gentium Basic"/>
-          <w:b/>
-          <w:bCs/>
-          <w:sz w:val="36"/>
-          <w:szCs w:val="36"/>
-        </w:rPr>
-        <w:t>|</w:t>
-      </w:r>
-      <w:r>
-        <w:rPr>
-          <w:rFonts w:ascii="Gentium Basic" w:hAnsi="Gentium Basic"/>
-          <w:b/>
-          <w:bCs/>
-          <w:sz w:val="36"/>
-          <w:szCs w:val="36"/>
-        </w:rPr>
-        <w:t xml:space="preserve">  Network administrator</w:t>
+        <w:t>Programmer  |  Database administrator  |  Network administrator</w:t>
       </w:r>
     </w:p>
     <w:p>
@@ -92,19 +51,7 @@
         <w:rPr>
           <w:lang w:val="en-GB" w:eastAsia="zh-CN" w:bidi="hi-IN"/>
         </w:rPr>
-        <w:t>I am looking for work as a programmer</w:t>
-      </w:r>
-      <w:r>
-        <w:rPr>
-          <w:lang w:val="en-GB" w:eastAsia="zh-CN" w:bidi="hi-IN"/>
-        </w:rPr>
-        <w:t xml:space="preserve"> or tech admin</w:t>
-      </w:r>
-      <w:r>
-        <w:rPr>
-          <w:lang w:val="en-GB" w:eastAsia="zh-CN" w:bidi="hi-IN"/>
-        </w:rPr>
-        <w:t>, three days a week, and ideally hybrid or remote.</w:t>
+        <w:t>I am looking for work as a programmer or tech admin, three days a week, and ideally hybrid or remote.</w:t>
       </w:r>
     </w:p>
     <w:p>
@@ -127,23 +74,41 @@
           <w:ilvl w:val="0"/>
           <w:numId w:val="3"/>
         </w:numPr>
-        <w:tabs/>
-        <w:spacing w:lineRule="auto" w:line="240"/>
+        <w:tabs>
+          <w:tab w:val="clear" w:pos="709"/>
+        </w:tabs>
+        <w:spacing w:lineRule="exact" w:line="283"/>
         <w:jc w:val="start"/>
-        <w:rPr>
-          <w:rFonts w:ascii="Gentium Basic" w:hAnsi="Gentium Basic"/>
-          <w:i w:val="false"/>
+        <w:rPr/>
+      </w:pPr>
+      <w:r>
+        <w:rPr>
           <w:i w:val="false"/>
           <w:iCs w:val="false"/>
         </w:rPr>
-      </w:pPr>
-      <w:r>
-        <w:rPr>
-          <w:rFonts w:ascii="Gentium Basic" w:hAnsi="Gentium Basic"/>
+        <w:t>Cockermouth, England</w:t>
+      </w:r>
+    </w:p>
+    <w:p>
+      <w:pPr>
+        <w:pStyle w:val="Subtitle"/>
+        <w:numPr>
+          <w:ilvl w:val="0"/>
+          <w:numId w:val="3"/>
+        </w:numPr>
+        <w:tabs>
+          <w:tab w:val="clear" w:pos="709"/>
+        </w:tabs>
+        <w:spacing w:lineRule="exact" w:line="283"/>
+        <w:jc w:val="start"/>
+        <w:rPr/>
+      </w:pPr>
+      <w:r>
+        <w:rPr>
           <w:i w:val="false"/>
           <w:iCs w:val="false"/>
         </w:rPr>
-        <w:t>Cockermouth, England</w:t>
+        <w:t>+44 7437 405 506</w:t>
       </w:r>
     </w:p>
     <w:p>
@@ -153,49 +118,7 @@
           <w:ilvl w:val="0"/>
           <w:numId w:val="3"/>
         </w:numPr>
-        <w:tabs/>
-        <w:spacing w:lineRule="auto" w:line="240"/>
-        <w:jc w:val="start"/>
-        <w:rPr>
-          <w:rFonts w:ascii="Gentium Basic" w:hAnsi="Gentium Basic"/>
-          <w:i w:val="false"/>
-          <w:i w:val="false"/>
-          <w:iCs w:val="false"/>
-        </w:rPr>
-      </w:pPr>
-      <w:r>
-        <w:rPr>
-          <w:rFonts w:ascii="Gentium Basic" w:hAnsi="Gentium Basic"/>
-          <w:i w:val="false"/>
-          <w:iCs w:val="false"/>
-        </w:rPr>
-        <w:t>+44</w:t>
-      </w:r>
-      <w:r>
-        <w:rPr>
-          <w:rFonts w:ascii="Gentium Basic" w:hAnsi="Gentium Basic"/>
-          <w:i w:val="false"/>
-          <w:iCs w:val="false"/>
-        </w:rPr>
-        <w:t xml:space="preserve"> </w:t>
-      </w:r>
-      <w:r>
-        <w:rPr>
-          <w:rFonts w:ascii="Gentium Basic" w:hAnsi="Gentium Basic"/>
-          <w:i w:val="false"/>
-          <w:iCs w:val="false"/>
-        </w:rPr>
-        <w:t>7437 405 506</w:t>
-      </w:r>
-    </w:p>
-    <w:p>
-      <w:pPr>
-        <w:pStyle w:val="Subtitle"/>
-        <w:numPr>
-          <w:ilvl w:val="0"/>
-          <w:numId w:val="3"/>
-        </w:numPr>
-        <w:spacing w:lineRule="auto" w:line="240"/>
+        <w:spacing w:lineRule="exact" w:line="283"/>
         <w:jc w:val="start"/>
         <w:rPr/>
       </w:pPr>
@@ -206,7 +129,6 @@
         <w:r>
           <w:rPr>
             <w:rStyle w:val="InternetLink"/>
-            <w:rFonts w:ascii="Gentium Basic" w:hAnsi="Gentium Basic"/>
             <w:i w:val="false"/>
             <w:iCs w:val="false"/>
           </w:rPr>
@@ -221,15 +143,19 @@
           <w:ilvl w:val="0"/>
           <w:numId w:val="3"/>
         </w:numPr>
-        <w:spacing w:lineRule="auto" w:line="240"/>
+        <w:spacing w:lineRule="exact" w:line="283"/>
         <w:jc w:val="start"/>
-        <w:rPr/>
+        <w:rPr>
+          <w:rStyle w:val="InternetLink"/>
+          <w:i w:val="false"/>
+          <w:i w:val="false"/>
+          <w:iCs w:val="false"/>
+        </w:rPr>
       </w:pPr>
       <w:hyperlink r:id="rId3">
         <w:r>
           <w:rPr>
             <w:rStyle w:val="InternetLink"/>
-            <w:rFonts w:ascii="Gentium Basic" w:hAnsi="Gentium Basic"/>
             <w:i w:val="false"/>
             <w:iCs w:val="false"/>
           </w:rPr>
@@ -242,11 +168,8 @@
         <w:sectPr>
           <w:type w:val="continuous"/>
           <w:pgSz w:w="11906" w:h="16838"/>
-          <w:pgMar w:left="1575" w:right="566" w:header="0" w:top="567" w:footer="0" w:bottom="567" w:gutter="0"/>
-          <w:cols w:num="2" w:equalWidth="false" w:sep="false">
-            <w:col w:w="3775" w:space="288"/>
-            <w:col w:w="5702"/>
-          </w:cols>
+          <w:pgMar w:left="567" w:right="566" w:header="0" w:top="567" w:footer="0" w:bottom="567" w:gutter="0"/>
+          <w:cols w:num="2" w:space="282" w:equalWidth="true" w:sep="false"/>
           <w:formProt w:val="false"/>
           <w:textDirection w:val="lrTb"/>
           <w:docGrid w:type="default" w:linePitch="100" w:charSpace="0"/>
@@ -255,8 +178,49 @@
     </w:p>
     <w:p>
       <w:pPr>
+        <w:pStyle w:val="Subtitle"/>
+        <w:numPr>
+          <w:ilvl w:val="0"/>
+          <w:numId w:val="3"/>
+        </w:numPr>
+        <w:spacing w:lineRule="exact" w:line="283"/>
+        <w:jc w:val="start"/>
+        <w:rPr/>
+      </w:pPr>
+      <w:r>
+        <w:rPr>
+          <w:i w:val="false"/>
+          <w:iCs w:val="false"/>
+        </w:rPr>
+        <w:t xml:space="preserve">Up-to-date resume: </w:t>
+      </w:r>
+      <w:hyperlink r:id="rId4">
+        <w:r>
+          <w:rPr>
+            <w:rStyle w:val="InternetLink"/>
+            <w:i w:val="false"/>
+            <w:iCs w:val="false"/>
+          </w:rPr>
+          <w:t>https://github.com/AshEunoia/resume</w:t>
+        </w:r>
+      </w:hyperlink>
+    </w:p>
+    <w:p>
+      <w:pPr>
+        <w:sectPr>
+          <w:type w:val="continuous"/>
+          <w:pgSz w:w="11906" w:h="16838"/>
+          <w:pgMar w:left="567" w:right="566" w:header="0" w:top="567" w:footer="0" w:bottom="567" w:gutter="0"/>
+          <w:formProt w:val="false"/>
+          <w:textDirection w:val="lrTb"/>
+          <w:docGrid w:type="default" w:linePitch="100" w:charSpace="0"/>
+        </w:sectPr>
+      </w:pPr>
+    </w:p>
+    <w:p>
+      <w:pPr>
         <w:pStyle w:val="Heading1"/>
-        <w:shd w:fill="FFFFFF" w:val="clear"/>
+        <w:shd w:val="clear" w:fill="FFFFFF"/>
         <w:jc w:val="start"/>
         <w:rPr/>
       </w:pPr>
@@ -271,7 +235,7 @@
         <w:jc w:val="center"/>
         <w:rPr/>
       </w:pPr>
-      <w:hyperlink r:id="rId4">
+      <w:hyperlink r:id="rId5">
         <w:r>
           <w:rPr>
             <w:rStyle w:val="InternetLink"/>
@@ -285,7 +249,6 @@
       </w:hyperlink>
       <w:r>
         <w:rPr>
-          <w:rFonts w:ascii="Gentium Basic" w:hAnsi="Gentium Basic"/>
           <w:b/>
           <w:bCs/>
           <w:i w:val="false"/>
@@ -293,33 +256,9 @@
           <w:sz w:val="36"/>
           <w:szCs w:val="36"/>
         </w:rPr>
-        <w:t xml:space="preserve">  </w:t>
-      </w:r>
-      <w:r>
-        <w:rPr>
-          <w:rFonts w:ascii="Gentium Basic" w:hAnsi="Gentium Basic"/>
-          <w:b/>
-          <w:bCs/>
-          <w:i w:val="false"/>
-          <w:iCs w:val="false"/>
-          <w:sz w:val="36"/>
-          <w:szCs w:val="36"/>
-        </w:rPr>
-        <w:t>|</w:t>
-      </w:r>
-      <w:r>
-        <w:rPr>
-          <w:rFonts w:ascii="Gentium Basic" w:hAnsi="Gentium Basic"/>
-          <w:b/>
-          <w:bCs/>
-          <w:i w:val="false"/>
-          <w:iCs w:val="false"/>
-          <w:sz w:val="36"/>
-          <w:szCs w:val="36"/>
-        </w:rPr>
-        <w:t xml:space="preserve">  </w:t>
-      </w:r>
-      <w:hyperlink r:id="rId5">
+        <w:t xml:space="preserve">  |  </w:t>
+      </w:r>
+      <w:hyperlink r:id="rId6">
         <w:r>
           <w:rPr>
             <w:rStyle w:val="InternetLink"/>
@@ -338,7 +277,6 @@
           <w:type w:val="continuous"/>
           <w:pgSz w:w="11906" w:h="16838"/>
           <w:pgMar w:left="567" w:right="566" w:header="0" w:top="567" w:footer="0" w:bottom="567" w:gutter="0"/>
-          <w:pgNumType w:fmt="decimal"/>
           <w:formProt w:val="false"/>
           <w:textDirection w:val="lrTb"/>
           <w:docGrid w:type="default" w:linePitch="100" w:charSpace="0"/>
@@ -376,7 +314,7 @@
           <w:szCs w:val="36"/>
           <w:lang w:val="en-GB" w:eastAsia="zh-CN" w:bidi="hi-IN"/>
         </w:rPr>
-        <w:t>Biography</w:t>
+        <w:t>Professional Summary</w:t>
       </w:r>
     </w:p>
     <w:p>
@@ -386,21 +324,7 @@
       </w:pPr>
       <w:r>
         <w:rPr/>
-        <w:t xml:space="preserve">I'm a </w:t>
-      </w:r>
-      <w:r>
-        <w:rPr/>
-        <w:t xml:space="preserve">natural </w:t>
-      </w:r>
-      <w:r>
-        <w:rPr>
-          <w:rFonts w:ascii="Gentium Basic" w:hAnsi="Gentium Basic"/>
-        </w:rPr>
-        <w:t>programmer</w:t>
-      </w:r>
-      <w:r>
-        <w:rPr/>
-        <w:t xml:space="preserve"> with experience </w:t>
+        <w:t xml:space="preserve">I'm a natural programmer with experience </w:t>
       </w:r>
       <w:r>
         <w:rPr>
@@ -415,43 +339,13 @@
       </w:r>
       <w:r>
         <w:rPr/>
-        <w:t xml:space="preserve"> languages</w:t>
-      </w:r>
-      <w:r>
-        <w:rPr/>
-        <w:t>, most being self-taught</w:t>
-      </w:r>
-      <w:r>
-        <w:rPr/>
-        <w:t xml:space="preserve"> out of passion</w:t>
-      </w:r>
-      <w:r>
-        <w:rPr/>
-        <w:t xml:space="preserve">, and </w:t>
-      </w:r>
-      <w:r>
-        <w:rPr/>
-        <w:t xml:space="preserve">the type </w:t>
-      </w:r>
-      <w:r>
-        <w:rPr/>
-        <w:t xml:space="preserve">of person </w:t>
-      </w:r>
-      <w:r>
-        <w:rPr/>
-        <w:t xml:space="preserve">to get lost in </w:t>
-      </w:r>
-      <w:r>
-        <w:rPr>
-          <w:lang w:val="en-GB" w:eastAsia="zh-CN" w:bidi="hi-IN"/>
-        </w:rPr>
-        <w:t>tech rabbit holes</w:t>
-      </w:r>
-      <w:r>
-        <w:rPr>
-          <w:lang w:val="en-GB" w:eastAsia="zh-CN" w:bidi="hi-IN"/>
-        </w:rPr>
-        <w:t xml:space="preserve"> for fun</w:t>
+        <w:t xml:space="preserve"> languages, most being self-taught out of passion, and the type of person to get lost in </w:t>
+      </w:r>
+      <w:r>
+        <w:rPr>
+          <w:lang w:val="en-GB" w:eastAsia="zh-CN" w:bidi="hi-IN"/>
+        </w:rPr>
+        <w:t>tech rabbit holes for fun</w:t>
       </w:r>
       <w:r>
         <w:rPr>
@@ -462,7 +356,37 @@
           <w:szCs w:val="32"/>
           <w:lang w:val="en-GB" w:eastAsia="zh-CN" w:bidi="hi-IN"/>
         </w:rPr>
-        <w:t>.</w:t>
+        <w:t>. To prove my worth in programming I'm steadily building a portfolio, firstly by contributing to the fantastic free open-source Blender!</w:t>
+      </w:r>
+    </w:p>
+    <w:p>
+      <w:pPr>
+        <w:pStyle w:val="TextBody"/>
+        <w:rPr/>
+      </w:pPr>
+      <w:r>
+        <w:rPr/>
+        <w:t xml:space="preserve">On the creative side, I regularly enjoy learning </w:t>
+      </w:r>
+      <w:r>
+        <w:rPr>
+          <w:lang w:val="en-GB" w:eastAsia="zh-CN" w:bidi="hi-IN"/>
+        </w:rPr>
+        <w:t>advanced</w:t>
+      </w:r>
+      <w:r>
+        <w:rPr/>
+        <w:t xml:space="preserve"> artistic software, such as Affinity Photo, Affinity Design, Adobe After Effects, Blender, and Houdini. The use of these ranges among painting, sculpting, modelling, video editing, armature rigging, animation, and procedural geometry.</w:t>
+      </w:r>
+    </w:p>
+    <w:p>
+      <w:pPr>
+        <w:pStyle w:val="TextBody"/>
+        <w:rPr/>
+      </w:pPr>
+      <w:r>
+        <w:rPr/>
+        <w:t xml:space="preserve">Becoming a </w:t>
       </w:r>
       <w:r>
         <w:rPr>
@@ -473,7 +397,11 @@
           <w:szCs w:val="32"/>
           <w:lang w:val="en-GB" w:eastAsia="zh-CN" w:bidi="hi-IN"/>
         </w:rPr>
-        <w:t xml:space="preserve"> To prove my worth in programming I'm steadily building a portfolio, firstly by contributing to the fantastic free open-source Blender!</w:t>
+        <w:t>great</w:t>
+      </w:r>
+      <w:r>
+        <w:rPr/>
+        <w:t xml:space="preserve"> mentor is also a big goal of mine, as I enjoy teaching, and seeing that spark of understanding peoples' eye!</w:t>
       </w:r>
     </w:p>
     <w:p>
@@ -483,70 +411,13 @@
       </w:pPr>
       <w:r>
         <w:rPr/>
-        <w:t xml:space="preserve">On the creative side, I regularly enjoy learning </w:t>
-      </w:r>
-      <w:r>
-        <w:rPr>
-          <w:lang w:val="en-GB" w:eastAsia="zh-CN" w:bidi="hi-IN"/>
-        </w:rPr>
-        <w:t>advanced</w:t>
-      </w:r>
-      <w:r>
-        <w:rPr/>
-        <w:t xml:space="preserve"> artistic software, such as Affinity Photo, Affinity Design, Adobe After Effects, Blender, and Houdini. The use of these ranges among painting, sculpting, modelling, video editing, armature rigging, </w:t>
-      </w:r>
-      <w:r>
-        <w:rPr/>
-        <w:t xml:space="preserve">animation, and </w:t>
-      </w:r>
-      <w:r>
-        <w:rPr/>
-        <w:t>procedural geometry.</w:t>
-      </w:r>
-    </w:p>
-    <w:p>
-      <w:pPr>
-        <w:pStyle w:val="TextBody"/>
-        <w:rPr/>
-      </w:pPr>
-      <w:r>
-        <w:rPr/>
-        <w:t xml:space="preserve">Becoming a </w:t>
-      </w:r>
-      <w:r>
-        <w:rPr>
-          <w:rFonts w:eastAsia="NSimSun" w:cs="Arial"/>
-          <w:color w:val="auto"/>
-          <w:kern w:val="2"/>
-          <w:sz w:val="24"/>
-          <w:szCs w:val="32"/>
-          <w:lang w:val="en-GB" w:eastAsia="zh-CN" w:bidi="hi-IN"/>
-        </w:rPr>
-        <w:t>great</w:t>
-      </w:r>
-      <w:r>
-        <w:rPr/>
-        <w:t xml:space="preserve"> mentor is also a big goal of mine, as I enjoy teaching, and seeing that spark of understanding peoples' eye!</w:t>
-      </w:r>
-    </w:p>
-    <w:p>
-      <w:pPr>
-        <w:pStyle w:val="TextBody"/>
-        <w:rPr/>
-      </w:pPr>
-      <w:r>
-        <w:rPr/>
-        <w:t>Also a fan of motorcycles, I ride a Ninja 400 all over</w:t>
-      </w:r>
-      <w:r>
-        <w:rPr/>
-        <w:t>!</w:t>
+        <w:t>Also a fan of motorcycles, I ride a Ninja 400 all over!</w:t>
       </w:r>
     </w:p>
     <w:p>
       <w:pPr>
         <w:pStyle w:val="Heading1"/>
-        <w:shd w:fill="FFFFFF" w:val="clear"/>
+        <w:shd w:val="clear" w:fill="FFFFFF"/>
         <w:rPr>
           <w:lang w:val="en-GB" w:eastAsia="zh-CN" w:bidi="hi-IN"/>
         </w:rPr>
@@ -587,11 +458,7 @@
       </w:pPr>
       <w:r>
         <w:rPr/>
-        <w:t>I provide tech tutoring and assistance to local residents</w:t>
-      </w:r>
-      <w:r>
-        <w:rPr/>
-        <w:t xml:space="preserve">, </w:t>
+        <w:t xml:space="preserve">I provide tech tutoring and assistance to local residents, </w:t>
       </w:r>
       <w:r>
         <w:rPr>
@@ -638,7 +505,7 @@
           <w:ilvl w:val="0"/>
           <w:numId w:val="0"/>
         </w:numPr>
-        <w:ind w:end="0" w:hanging="0"/>
+        <w:ind w:start="0" w:end="0" w:hanging="0"/>
         <w:rPr/>
       </w:pPr>
       <w:r>
@@ -654,8 +521,133 @@
           <w:szCs w:val="32"/>
           <w:lang w:val="en-GB" w:eastAsia="zh-CN" w:bidi="hi-IN"/>
         </w:rPr>
-        <w:t xml:space="preserve">I found </w:t>
-      </w:r>
+        <w:t>I found a blast</w:t>
+      </w:r>
+      <w:r>
+        <w:rPr/>
+        <w:t>!</w:t>
+      </w:r>
+    </w:p>
+    <w:p>
+      <w:pPr>
+        <w:pStyle w:val="List"/>
+        <w:numPr>
+          <w:ilvl w:val="0"/>
+          <w:numId w:val="0"/>
+        </w:numPr>
+        <w:ind w:start="227" w:end="0" w:hanging="0"/>
+        <w:rPr/>
+      </w:pPr>
+      <w:r>
+        <w:rPr/>
+        <w:t>Also learned a great deal about teaching while mentoring peers.</w:t>
+      </w:r>
+    </w:p>
+    <w:p>
+      <w:pPr>
+        <w:pStyle w:val="Heading2"/>
+        <w:rPr/>
+      </w:pPr>
+      <w:r>
+        <w:rPr/>
+        <w:t>Library Assistant</w:t>
+      </w:r>
+    </w:p>
+    <w:p>
+      <w:pPr>
+        <w:pStyle w:val="TextBody"/>
+        <w:bidi w:val="0"/>
+        <w:rPr/>
+      </w:pPr>
+      <w:r>
+        <w:rPr>
+          <w:rStyle w:val="Emphasis"/>
+        </w:rPr>
+        <w:t>Cockermouth Town Council, Part-time, March 2016 – October 2023</w:t>
+      </w:r>
+    </w:p>
+    <w:p>
+      <w:pPr>
+        <w:pStyle w:val="Listtight"/>
+        <w:numPr>
+          <w:ilvl w:val="0"/>
+          <w:numId w:val="2"/>
+        </w:numPr>
+        <w:rPr/>
+      </w:pPr>
+      <w:r>
+        <w:rPr>
+          <w:lang w:val="en-GB" w:eastAsia="zh-CN" w:bidi="hi-IN"/>
+        </w:rPr>
+        <w:t>Transitioned</w:t>
+      </w:r>
+      <w:r>
+        <w:rPr/>
+        <w:t xml:space="preserve"> the paper admin and accounting systems to Excel spreadsheets, including use of VBA.</w:t>
+      </w:r>
+    </w:p>
+    <w:p>
+      <w:pPr>
+        <w:pStyle w:val="Listtight"/>
+        <w:numPr>
+          <w:ilvl w:val="0"/>
+          <w:numId w:val="2"/>
+        </w:numPr>
+        <w:bidi w:val="0"/>
+        <w:rPr/>
+      </w:pPr>
+      <w:r>
+        <w:rPr/>
+        <w:t>Produced the training documentation.</w:t>
+      </w:r>
+    </w:p>
+    <w:p>
+      <w:pPr>
+        <w:pStyle w:val="Listtight"/>
+        <w:numPr>
+          <w:ilvl w:val="0"/>
+          <w:numId w:val="2"/>
+        </w:numPr>
+        <w:bidi w:val="0"/>
+        <w:rPr/>
+      </w:pPr>
+      <w:r>
+        <w:rPr/>
+        <w:t>Effective new employee mentoring.</w:t>
+      </w:r>
+    </w:p>
+    <w:p>
+      <w:pPr>
+        <w:pStyle w:val="Heading2"/>
+        <w:rPr/>
+      </w:pPr>
+      <w:r>
+        <w:rPr/>
+        <w:t>The University of Bolton</w:t>
+      </w:r>
+    </w:p>
+    <w:p>
+      <w:pPr>
+        <w:pStyle w:val="TextBody"/>
+        <w:bidi w:val="0"/>
+        <w:rPr/>
+      </w:pPr>
+      <w:r>
+        <w:rPr>
+          <w:rStyle w:val="Emphasis"/>
+        </w:rPr>
+        <w:t xml:space="preserve">HNC, Multimedia and Website Development, 2010 – 2012 </w:t>
+      </w:r>
+    </w:p>
+    <w:p>
+      <w:pPr>
+        <w:pStyle w:val="Listtight"/>
+        <w:numPr>
+          <w:ilvl w:val="0"/>
+          <w:numId w:val="2"/>
+        </w:numPr>
+        <w:rPr/>
+      </w:pPr>
       <w:r>
         <w:rPr>
           <w:rFonts w:eastAsia="NSimSun" w:cs="Arial"/>
@@ -665,173 +657,12 @@
           <w:szCs w:val="32"/>
           <w:lang w:val="en-GB" w:eastAsia="zh-CN" w:bidi="hi-IN"/>
         </w:rPr>
-        <w:t>a blast</w:t>
-      </w:r>
-      <w:r>
-        <w:rPr/>
-        <w:t>!</w:t>
-      </w:r>
-    </w:p>
-    <w:p>
-      <w:pPr>
-        <w:pStyle w:val="List"/>
-        <w:numPr>
-          <w:ilvl w:val="0"/>
-          <w:numId w:val="0"/>
-        </w:numPr>
-        <w:ind w:start="227" w:end="0" w:hanging="0"/>
-        <w:rPr/>
-      </w:pPr>
-      <w:r>
-        <w:rPr/>
-        <w:t>Also learned a great deal about teaching while mentoring peers.</w:t>
-      </w:r>
-    </w:p>
-    <w:p>
-      <w:pPr>
-        <w:pStyle w:val="Heading2"/>
-        <w:rPr/>
-      </w:pPr>
-      <w:r>
-        <w:rPr/>
-        <w:t>Library Assistant</w:t>
-      </w:r>
-    </w:p>
-    <w:p>
-      <w:pPr>
-        <w:pStyle w:val="TextBody"/>
-        <w:bidi w:val="0"/>
-        <w:rPr/>
-      </w:pPr>
-      <w:r>
-        <w:rPr>
-          <w:rStyle w:val="Emphasis"/>
-        </w:rPr>
-        <w:t>Cockermouth Town Council, Part-time, March 2016</w:t>
-      </w:r>
-      <w:r>
-        <w:rPr>
-          <w:rStyle w:val="Emphasis"/>
-        </w:rPr>
-        <w:t xml:space="preserve"> – </w:t>
-      </w:r>
-      <w:r>
-        <w:rPr>
-          <w:rStyle w:val="Emphasis"/>
-        </w:rPr>
-        <w:t>October 2023</w:t>
-      </w:r>
-    </w:p>
-    <w:p>
-      <w:pPr>
-        <w:pStyle w:val="Listtight"/>
-        <w:numPr>
-          <w:ilvl w:val="0"/>
-          <w:numId w:val="2"/>
-        </w:numPr>
-        <w:rPr/>
-      </w:pPr>
-      <w:r>
-        <w:rPr>
-          <w:lang w:val="en-GB" w:eastAsia="zh-CN" w:bidi="hi-IN"/>
-        </w:rPr>
-        <w:t>Transitioned</w:t>
-      </w:r>
-      <w:r>
-        <w:rPr/>
-        <w:t xml:space="preserve"> the paper admin and accounting systems to Excel spreadsheets, including use of VBA.</w:t>
-      </w:r>
-    </w:p>
-    <w:p>
-      <w:pPr>
-        <w:pStyle w:val="Listtight"/>
-        <w:numPr>
-          <w:ilvl w:val="0"/>
-          <w:numId w:val="2"/>
-        </w:numPr>
-        <w:bidi w:val="0"/>
-        <w:rPr/>
-      </w:pPr>
-      <w:r>
-        <w:rPr/>
-        <w:t>Produced the training documentation.</w:t>
-      </w:r>
-    </w:p>
-    <w:p>
-      <w:pPr>
-        <w:pStyle w:val="Listtight"/>
-        <w:numPr>
-          <w:ilvl w:val="0"/>
-          <w:numId w:val="2"/>
-        </w:numPr>
-        <w:bidi w:val="0"/>
-        <w:rPr/>
-      </w:pPr>
-      <w:r>
-        <w:rPr/>
-        <w:t>Effective n</w:t>
-      </w:r>
-      <w:r>
-        <w:rPr/>
-        <w:t>ew employee mentoring.</w:t>
-      </w:r>
-    </w:p>
-    <w:p>
-      <w:pPr>
-        <w:pStyle w:val="Heading2"/>
-        <w:rPr/>
-      </w:pPr>
-      <w:r>
-        <w:rPr/>
-      </w:r>
-    </w:p>
-    <w:p>
-      <w:pPr>
-        <w:pStyle w:val="Heading2"/>
-        <w:rPr/>
-      </w:pPr>
-      <w:r>
-        <w:br w:type="column"/>
-      </w:r>
-      <w:r>
-        <w:rPr/>
-        <w:t>The University of Bolton</w:t>
-      </w:r>
-    </w:p>
-    <w:p>
-      <w:pPr>
-        <w:pStyle w:val="TextBody"/>
-        <w:bidi w:val="0"/>
-        <w:rPr/>
-      </w:pPr>
-      <w:r>
-        <w:rPr>
-          <w:rStyle w:val="Emphasis"/>
-        </w:rPr>
-        <w:t>HNC, Multimedia and Website Development, 2010</w:t>
-      </w:r>
-      <w:r>
-        <w:rPr>
-          <w:rStyle w:val="Emphasis"/>
-        </w:rPr>
-        <w:t xml:space="preserve"> – </w:t>
-      </w:r>
-      <w:r>
-        <w:rPr>
-          <w:rStyle w:val="Emphasis"/>
-        </w:rPr>
-        <w:t xml:space="preserve">2012 </w:t>
-      </w:r>
-    </w:p>
-    <w:p>
-      <w:pPr>
-        <w:pStyle w:val="Listtight"/>
-        <w:numPr>
-          <w:ilvl w:val="0"/>
-          <w:numId w:val="2"/>
-        </w:numPr>
-        <w:rPr/>
-      </w:pPr>
+        <w:t>Lead a</w:t>
+      </w:r>
+      <w:r>
+        <w:rPr/>
+        <w:t xml:space="preserve"> team </w:t>
+      </w:r>
       <w:r>
         <w:rPr>
           <w:rFonts w:eastAsia="NSimSun" w:cs="Arial"/>
@@ -841,21 +672,6 @@
           <w:szCs w:val="32"/>
           <w:lang w:val="en-GB" w:eastAsia="zh-CN" w:bidi="hi-IN"/>
         </w:rPr>
-        <w:t>Lead a</w:t>
-      </w:r>
-      <w:r>
-        <w:rPr/>
-        <w:t xml:space="preserve"> team </w:t>
-      </w:r>
-      <w:r>
-        <w:rPr>
-          <w:rFonts w:eastAsia="NSimSun" w:cs="Arial"/>
-          <w:color w:val="auto"/>
-          <w:kern w:val="2"/>
-          <w:sz w:val="24"/>
-          <w:szCs w:val="32"/>
-          <w:lang w:val="en-GB" w:eastAsia="zh-CN" w:bidi="hi-IN"/>
-        </w:rPr>
         <w:t>designing a</w:t>
       </w:r>
       <w:r>
@@ -950,19 +766,7 @@
         <w:rPr>
           <w:rStyle w:val="Emphasis"/>
         </w:rPr>
-        <w:t>A Levels, 2007</w:t>
-      </w:r>
-      <w:r>
-        <w:rPr>
-          <w:rStyle w:val="Emphasis"/>
-        </w:rPr>
-        <w:t xml:space="preserve"> – </w:t>
-      </w:r>
-      <w:r>
-        <w:rPr>
-          <w:rStyle w:val="Emphasis"/>
-        </w:rPr>
-        <w:t>2010</w:t>
+        <w:t>A Levels, 2007 – 2010</w:t>
       </w:r>
     </w:p>
     <w:p>
@@ -1034,19 +838,7 @@
         <w:rPr>
           <w:rStyle w:val="Emphasis"/>
         </w:rPr>
-        <w:t>GCSE, 2005</w:t>
-      </w:r>
-      <w:r>
-        <w:rPr>
-          <w:rStyle w:val="Emphasis"/>
-        </w:rPr>
-        <w:t xml:space="preserve"> – </w:t>
-      </w:r>
-      <w:r>
-        <w:rPr>
-          <w:rStyle w:val="Emphasis"/>
-        </w:rPr>
-        <w:t>2007</w:t>
+        <w:t>GCSE, 2005 – 2007</w:t>
       </w:r>
     </w:p>
     <w:p>
@@ -1062,19 +854,7 @@
         <w:rPr>
           <w:rStyle w:val="Strong"/>
         </w:rPr>
-        <w:t>Ad.</w:t>
-      </w:r>
-      <w:r>
-        <w:rPr>
-          <w:rStyle w:val="Strong"/>
-        </w:rPr>
-        <w:t xml:space="preserve"> </w:t>
-      </w:r>
-      <w:r>
-        <w:rPr>
-          <w:rStyle w:val="Strong"/>
-        </w:rPr>
-        <w:t>Sci</w:t>
+        <w:t>Ad. Sci</w:t>
       </w:r>
       <w:r>
         <w:rPr>
@@ -1794,14 +1574,14 @@
     <w:qFormat/>
     <w:pPr>
       <w:bidi w:val="0"/>
-      <w:spacing w:before="0" w:after="113"/>
+      <w:spacing w:lineRule="auto" w:line="240" w:before="0" w:after="113"/>
       <w:jc w:val="center"/>
     </w:pPr>
     <w:rPr>
       <w:rFonts w:ascii="Gentium Basic" w:hAnsi="Gentium Basic"/>
       <w:i w:val="false"/>
       <w:iCs w:val="false"/>
-      <w:sz w:val="32"/>
+      <w:sz w:val="28"/>
       <w:szCs w:val="34"/>
     </w:rPr>
   </w:style>

</xml_diff>